<commit_message>
made updates to writeup
</commit_message>
<xml_diff>
--- a/UTC2707Project_StanleyNeohJiaJun.docx
+++ b/UTC2707Project_StanleyNeohJiaJun.docx
@@ -333,27 +333,7 @@
           <w:szCs w:val="28"/>
           <w:lang w:val="en-US"/>
         </w:rPr>
-        <w:t xml:space="preserve">Submitted to: Dr Lyon </w:t>
-      </w:r>
-      <w:proofErr w:type="spellStart"/>
-      <w:r>
-        <w:rPr>
-          <w:rFonts w:ascii="Times New Roman" w:hAnsi="Times New Roman" w:cs="Times New Roman"/>
-          <w:sz w:val="28"/>
-          <w:szCs w:val="28"/>
-          <w:lang w:val="en-US"/>
-        </w:rPr>
-        <w:t>Loh</w:t>
-      </w:r>
-      <w:proofErr w:type="spellEnd"/>
-      <w:r>
-        <w:rPr>
-          <w:rFonts w:ascii="Times New Roman" w:hAnsi="Times New Roman" w:cs="Times New Roman"/>
-          <w:sz w:val="28"/>
-          <w:szCs w:val="28"/>
-          <w:lang w:val="en-US"/>
-        </w:rPr>
-        <w:t xml:space="preserve"> Han Zhou</w:t>
+        <w:t>Submitted to: Dr Lyon Loh Han Zhou</w:t>
       </w:r>
     </w:p>
     <w:p>
@@ -2712,7 +2692,13 @@
         <w:jc w:val="both"/>
       </w:pPr>
       <w:r>
-        <w:t xml:space="preserve">An individual’s freewill and autonomy are </w:t>
+        <w:t>An individual’s free</w:t>
+      </w:r>
+      <w:r>
+        <w:t xml:space="preserve"> </w:t>
+      </w:r>
+      <w:r>
+        <w:t xml:space="preserve">will and autonomy are </w:t>
       </w:r>
       <w:r>
         <w:t>touted</w:t>
@@ -2759,23 +2745,13 @@
         <w:t xml:space="preserve"> (2004) </w:t>
       </w:r>
       <w:r>
-        <w:t xml:space="preserve">by Barry Schwartz, the author pointed that despite “modern Americans </w:t>
-      </w:r>
-      <w:proofErr w:type="spellStart"/>
-      <w:r>
-        <w:t>hav</w:t>
-      </w:r>
-      <w:proofErr w:type="spellEnd"/>
-      <w:r>
-        <w:t>[</w:t>
-      </w:r>
-      <w:proofErr w:type="spellStart"/>
-      <w:r>
-        <w:t>ing</w:t>
-      </w:r>
-      <w:proofErr w:type="spellEnd"/>
-      <w:r>
-        <w:t xml:space="preserve">] more choice than any group of people ever has before, and thus, presumably, more freedom and autonomy, [they] don’t seem to be benefiting from it psychologically” (Schwartz, 2004, p. 99). </w:t>
+        <w:t xml:space="preserve">by Barry Schwartz, the author pointed </w:t>
+      </w:r>
+      <w:r>
+        <w:t xml:space="preserve">out </w:t>
+      </w:r>
+      <w:r>
+        <w:t xml:space="preserve">that despite “modern Americans hav[ing] more choice than any group of people ever has before, and thus, presumably, more freedom and autonomy, [they] don’t seem to be benefiting from it psychologically” (Schwartz, 2004, p. 99). </w:t>
       </w:r>
       <w:r>
         <w:t>This seems to</w:t>
@@ -2805,7 +2781,13 @@
         <w:t xml:space="preserve">how utility differs </w:t>
       </w:r>
       <w:r>
-        <w:t xml:space="preserve">across different number of choices, assumptions and time periods </w:t>
+        <w:t>across different number of choices, assumptions and time</w:t>
+      </w:r>
+      <w:r>
+        <w:t>-</w:t>
+      </w:r>
+      <w:r>
+        <w:t xml:space="preserve">periods </w:t>
       </w:r>
       <w:r>
         <w:t xml:space="preserve">when making </w:t>
@@ -2907,18 +2889,16 @@
         <w:t>lead to</w:t>
       </w:r>
       <w:r>
-        <w:t xml:space="preserve"> greater appreciation of freedom of choice. </w:t>
-      </w:r>
-      <w:r>
-        <w:t xml:space="preserve">In today’s increasingly VUCA world, external factors tend to contribute significantly towards the outcome of a decision as experimentally corroborated by </w:t>
-      </w:r>
-      <w:proofErr w:type="spellStart"/>
-      <w:r>
-        <w:t>Salganik</w:t>
-      </w:r>
-      <w:proofErr w:type="spellEnd"/>
-      <w:r>
-        <w:t xml:space="preserve"> et al. (2006).</w:t>
+        <w:t xml:space="preserve"> </w:t>
+      </w:r>
+      <w:r>
+        <w:t xml:space="preserve">a </w:t>
+      </w:r>
+      <w:r>
+        <w:t xml:space="preserve">greater appreciation of freedom of choice. </w:t>
+      </w:r>
+      <w:r>
+        <w:t>In today’s increasingly VUCA world, external factors tend to contribute significantly towards the outcome of a decision as experimentally corroborated by Salganik et al. (2006).</w:t>
       </w:r>
     </w:p>
     <w:p>
@@ -2977,23 +2957,7 @@
         <w:t xml:space="preserve"> </w:t>
       </w:r>
       <w:r>
-        <w:t xml:space="preserve">noted that a </w:t>
-      </w:r>
-      <w:proofErr w:type="spellStart"/>
-      <w:r>
-        <w:t>satisficer</w:t>
-      </w:r>
-      <w:proofErr w:type="spellEnd"/>
-      <w:r>
-        <w:t xml:space="preserve"> is less impacted by the number of choices available compared to a maximiser. Once a </w:t>
-      </w:r>
-      <w:proofErr w:type="spellStart"/>
-      <w:r>
-        <w:t>satisficer</w:t>
-      </w:r>
-      <w:proofErr w:type="spellEnd"/>
-      <w:r>
-        <w:t xml:space="preserve"> encounter a choice that is “good enough to meet [his] standard, [he] looks no further” (Schwartz, 2004, p. 85) while for a maximiser, every additional choice can lead to “anxiety, regret, and second-guessing” (Schwartz, 2004, p. 85).</w:t>
+        <w:t>noted that a satisficer is less impacted by the number of choices available compared to a maximiser. Once a satisficer encounter a choice that is “good enough to meet [his] standard, [he] looks no further” (Schwartz, 2004, p. 85) while for a maximiser, every additional choice can lead to “anxiety, regret, and second-guessing” (Schwartz, 2004, p. 85).</w:t>
       </w:r>
       <w:r>
         <w:t xml:space="preserve"> Furthermore, Schwartz (2010) believes that how individuals should satisfice </w:t>
@@ -3064,7 +3028,13 @@
         <w:t xml:space="preserve">. However, when </w:t>
       </w:r>
       <w:r>
-        <w:t>individual price expectations are overshadowed by social price expectations, the price expectations will conform towards a small set of influential agents, which results any expectation errors being compounded from herding.</w:t>
+        <w:t>individual price expectations are overshadowed by social price expectations, the price expectations will conform towards a small set of influential agents, which results</w:t>
+      </w:r>
+      <w:r>
+        <w:t xml:space="preserve"> in</w:t>
+      </w:r>
+      <w:r>
+        <w:t xml:space="preserve"> any expectation errors being compounded from herding.</w:t>
       </w:r>
       <w:r>
         <w:t xml:space="preserve"> (Rossa et al., 2020). Hence, for herding to be beneficial, individual participants need to contribute their own opinion for the system to exhibit “crowd wisdom”.</w:t>
@@ -3183,15 +3153,7 @@
         <w:jc w:val="center"/>
       </w:pPr>
       <w:r>
-        <w:t xml:space="preserve">(Figure 3.1.1 – The </w:t>
-      </w:r>
-      <w:proofErr w:type="spellStart"/>
-      <w:r>
-        <w:t>NetLogo</w:t>
-      </w:r>
-      <w:proofErr w:type="spellEnd"/>
-      <w:r>
-        <w:t xml:space="preserve"> Model)</w:t>
+        <w:t>(Figure 3.1.1 – The NetLogo Model)</w:t>
       </w:r>
     </w:p>
     <w:p>
@@ -3735,7 +3697,7 @@
               <w:t xml:space="preserve"> </w:t>
             </w:r>
             <w:r>
-              <w:t xml:space="preserve">refers to the utility an </w:t>
+              <w:t xml:space="preserve">refers to the utility a </w:t>
             </w:r>
             <w:r>
               <w:rPr>
@@ -3745,7 +3707,7 @@
               <w:t>cell</w:t>
             </w:r>
             <w:r>
-              <w:t xml:space="preserve"> experiences that takes up said </w:t>
+              <w:t xml:space="preserve"> experiences that take up said </w:t>
             </w:r>
             <w:r>
               <w:rPr>
@@ -4575,7 +4537,6 @@
             <w:tcW w:w="1696" w:type="dxa"/>
           </w:tcPr>
           <w:p>
-            <w:proofErr w:type="spellStart"/>
             <w:r>
               <w:rPr>
                 <w:i/>
@@ -4583,7 +4544,6 @@
               </w:rPr>
               <w:t>nchoices</w:t>
             </w:r>
-            <w:proofErr w:type="spellEnd"/>
             <w:r>
               <w:rPr>
                 <w:i/>
@@ -4841,7 +4801,19 @@
               <w:rPr>
                 <w:rFonts w:eastAsiaTheme="minorEastAsia"/>
               </w:rPr>
-              <w:t xml:space="preserve">This quantity can be thought of as the degree of spread in average </w:t>
+              <w:t xml:space="preserve">This quantity can be thought of as the degree of spread in </w:t>
+            </w:r>
+            <w:r>
+              <w:rPr>
+                <w:rFonts w:eastAsiaTheme="minorEastAsia"/>
+              </w:rPr>
+              <w:t xml:space="preserve">the </w:t>
+            </w:r>
+            <w:r>
+              <w:rPr>
+                <w:rFonts w:eastAsiaTheme="minorEastAsia"/>
+              </w:rPr>
+              <w:t xml:space="preserve">average </w:t>
             </w:r>
             <w:r>
               <w:rPr>
@@ -4855,7 +4827,7 @@
               <w:rPr>
                 <w:rFonts w:eastAsiaTheme="minorEastAsia"/>
               </w:rPr>
-              <w:t xml:space="preserve">in of </w:t>
+              <w:t xml:space="preserve">of </w:t>
             </w:r>
             <w:r>
               <w:rPr>
@@ -5002,7 +4974,13 @@
           </w:tcPr>
           <w:p>
             <w:r>
-              <w:t xml:space="preserve">Refers to the threshold which </w:t>
+              <w:t xml:space="preserve">Refers to the threshold </w:t>
+            </w:r>
+            <w:r>
+              <w:t xml:space="preserve">at </w:t>
+            </w:r>
+            <w:r>
+              <w:t xml:space="preserve">which </w:t>
             </w:r>
             <w:r>
               <w:rPr>
@@ -5214,7 +5192,6 @@
                 <w:iCs/>
               </w:rPr>
             </w:pPr>
-            <w:proofErr w:type="spellStart"/>
             <w:r>
               <w:rPr>
                 <w:i/>
@@ -5222,7 +5199,6 @@
               </w:rPr>
               <w:t>avesatis</w:t>
             </w:r>
-            <w:proofErr w:type="spellEnd"/>
             <w:r>
               <w:rPr>
                 <w:i/>
@@ -5299,21 +5275,19 @@
         <w:jc w:val="both"/>
       </w:pPr>
       <w:r>
-        <w:t xml:space="preserve">The custom </w:t>
-      </w:r>
-      <w:proofErr w:type="spellStart"/>
-      <w:r>
-        <w:t>NetLogo</w:t>
-      </w:r>
-      <w:proofErr w:type="spellEnd"/>
-      <w:r>
-        <w:t xml:space="preserve"> model shown </w:t>
+        <w:t xml:space="preserve">The custom NetLogo model shown </w:t>
       </w:r>
       <w:r>
         <w:t>in Figure 3.1.1</w:t>
       </w:r>
       <w:r>
-        <w:t xml:space="preserve"> consist of a </w:t>
+        <w:t xml:space="preserve"> consist</w:t>
+      </w:r>
+      <w:r>
+        <w:t>s</w:t>
+      </w:r>
+      <w:r>
+        <w:t xml:space="preserve"> of a </w:t>
       </w:r>
       <m:oMath>
         <m:r>
@@ -5457,7 +5431,13 @@
         <w:t>makes</w:t>
       </w:r>
       <w:r>
-        <w:t xml:space="preserve"> their choice at each step under bounded rationality</w:t>
+        <w:t xml:space="preserve"> </w:t>
+      </w:r>
+      <w:r>
+        <w:t>its</w:t>
+      </w:r>
+      <w:r>
+        <w:t xml:space="preserve"> choice at each step under bounded rationality</w:t>
       </w:r>
       <w:r>
         <w:t xml:space="preserve">. The </w:t>
@@ -5891,13 +5871,19 @@
         <w:t xml:space="preserve">Each unique </w:t>
       </w:r>
       <w:r>
-        <w:t>combinations of parameter</w:t>
+        <w:t>combination of parameter</w:t>
       </w:r>
       <w:r>
         <w:t>s</w:t>
       </w:r>
       <w:r>
-        <w:t xml:space="preserve"> performed 10 times when </w:t>
+        <w:t xml:space="preserve"> </w:t>
+      </w:r>
+      <w:r>
+        <w:t xml:space="preserve">was </w:t>
+      </w:r>
+      <w:r>
+        <w:t xml:space="preserve">performed 10 times when </w:t>
       </w:r>
       <w:r>
         <w:rPr>
@@ -5942,7 +5928,6 @@
         </w:rPr>
         <w:t xml:space="preserve"> </w:t>
       </w:r>
-      <w:proofErr w:type="spellStart"/>
       <w:r>
         <w:rPr>
           <w:rFonts w:eastAsiaTheme="minorEastAsia"/>
@@ -5950,7 +5935,6 @@
         </w:rPr>
         <w:t>avesatis</w:t>
       </w:r>
-      <w:proofErr w:type="spellEnd"/>
       <w:r>
         <w:rPr>
           <w:rFonts w:eastAsiaTheme="minorEastAsia"/>
@@ -6070,7 +6054,6 @@
         </w:rPr>
         <w:t xml:space="preserve">Effect of </w:t>
       </w:r>
-      <w:proofErr w:type="spellStart"/>
       <w:r>
         <w:rPr>
           <w:i/>
@@ -6079,14 +6062,12 @@
         </w:rPr>
         <w:t>nchoices</w:t>
       </w:r>
-      <w:proofErr w:type="spellEnd"/>
       <w:r>
         <w:rPr>
           <w:color w:val="000000" w:themeColor="text1"/>
         </w:rPr>
         <w:t xml:space="preserve"> on </w:t>
       </w:r>
-      <w:proofErr w:type="spellStart"/>
       <w:r>
         <w:rPr>
           <w:i/>
@@ -6096,7 +6077,6 @@
         <w:t>avesatis</w:t>
       </w:r>
       <w:bookmarkEnd w:id="11"/>
-      <w:proofErr w:type="spellEnd"/>
     </w:p>
     <w:p>
       <w:pPr>
@@ -6114,7 +6094,19 @@
         <w:rPr>
           <w:color w:val="000000" w:themeColor="text1"/>
         </w:rPr>
-        <w:t>When baseline-performance follow a “bounded” linear distribution</w:t>
+        <w:t>When baseline-performance follow</w:t>
+      </w:r>
+      <w:r>
+        <w:rPr>
+          <w:color w:val="000000" w:themeColor="text1"/>
+        </w:rPr>
+        <w:t>s</w:t>
+      </w:r>
+      <w:r>
+        <w:rPr>
+          <w:color w:val="000000" w:themeColor="text1"/>
+        </w:rPr>
+        <w:t xml:space="preserve"> a “bounded” linear distribution</w:t>
       </w:r>
       <w:bookmarkEnd w:id="12"/>
     </w:p>
@@ -6238,7 +6230,6 @@
       <w:r>
         <w:t xml:space="preserve">– Effect of </w:t>
       </w:r>
-      <w:proofErr w:type="spellStart"/>
       <w:r>
         <w:rPr>
           <w:i/>
@@ -6246,11 +6237,9 @@
         </w:rPr>
         <w:t>nchoices</w:t>
       </w:r>
-      <w:proofErr w:type="spellEnd"/>
       <w:r>
         <w:t xml:space="preserve"> on </w:t>
       </w:r>
-      <w:proofErr w:type="spellStart"/>
       <w:r>
         <w:rPr>
           <w:i/>
@@ -6258,7 +6247,6 @@
         </w:rPr>
         <w:t>avesatis</w:t>
       </w:r>
-      <w:proofErr w:type="spellEnd"/>
       <w:r>
         <w:t xml:space="preserve"> when </w:t>
       </w:r>
@@ -6318,9 +6306,14 @@
         <w:t>is</w:t>
       </w:r>
       <w:r>
-        <w:t xml:space="preserve"> observed that fewer number of choices is consistently correlated with a higher </w:t>
-      </w:r>
-      <w:proofErr w:type="spellStart"/>
+        <w:t xml:space="preserve"> observed that fewer choices </w:t>
+      </w:r>
+      <w:r>
+        <w:t>are</w:t>
+      </w:r>
+      <w:r>
+        <w:t xml:space="preserve"> consistently correlated with a higher </w:t>
+      </w:r>
       <w:r>
         <w:rPr>
           <w:i/>
@@ -6328,7 +6321,6 @@
         </w:rPr>
         <w:t>avesatis</w:t>
       </w:r>
-      <w:proofErr w:type="spellEnd"/>
       <w:r>
         <w:t xml:space="preserve"> across all values of </w:t>
       </w:r>
@@ -6371,7 +6363,6 @@
       <w:r>
         <w:t xml:space="preserve">in </w:t>
       </w:r>
-      <w:proofErr w:type="spellStart"/>
       <w:r>
         <w:rPr>
           <w:i/>
@@ -6379,7 +6370,6 @@
         </w:rPr>
         <w:t>avesatis</w:t>
       </w:r>
-      <w:proofErr w:type="spellEnd"/>
       <w:r>
         <w:t xml:space="preserve"> as compared to when there are many choices.</w:t>
       </w:r>
@@ -6394,9 +6384,26 @@
           <w:i/>
           <w:iCs/>
         </w:rPr>
-        <w:t xml:space="preserve"> </w:t>
-      </w:r>
-      <w:proofErr w:type="spellStart"/>
+        <w:t xml:space="preserve"> avesatis</w:t>
+      </w:r>
+      <w:r>
+        <w:t xml:space="preserve"> appear to persist regardless of the number of steps.</w:t>
+      </w:r>
+      <w:r>
+        <w:t xml:space="preserve"> This observation </w:t>
+      </w:r>
+      <w:r>
+        <w:t>appears</w:t>
+      </w:r>
+      <w:r>
+        <w:t xml:space="preserve"> to follow the </w:t>
+      </w:r>
+      <w:r>
+        <w:t>PoC</w:t>
+      </w:r>
+      <w:r>
+        <w:t xml:space="preserve"> whereby more choices need not bring about greater utility which is represented by </w:t>
+      </w:r>
       <w:r>
         <w:rPr>
           <w:i/>
@@ -6404,34 +6411,6 @@
         </w:rPr>
         <w:t>avesatis</w:t>
       </w:r>
-      <w:proofErr w:type="spellEnd"/>
-      <w:r>
-        <w:t xml:space="preserve"> appear to persist regardless of the number of steps.</w:t>
-      </w:r>
-      <w:r>
-        <w:t xml:space="preserve"> This observation </w:t>
-      </w:r>
-      <w:r>
-        <w:t>appears</w:t>
-      </w:r>
-      <w:r>
-        <w:t xml:space="preserve"> to follow the </w:t>
-      </w:r>
-      <w:r>
-        <w:t>PoC</w:t>
-      </w:r>
-      <w:r>
-        <w:t xml:space="preserve"> whereby more choices need not bring about greater utility which is represented by </w:t>
-      </w:r>
-      <w:proofErr w:type="spellStart"/>
-      <w:r>
-        <w:rPr>
-          <w:i/>
-          <w:iCs/>
-        </w:rPr>
-        <w:t>avesatis</w:t>
-      </w:r>
-      <w:proofErr w:type="spellEnd"/>
       <w:r>
         <w:t xml:space="preserve">. </w:t>
       </w:r>
@@ -6453,7 +6432,19 @@
           <w:color w:val="000000" w:themeColor="text1"/>
         </w:rPr>
         <w:lastRenderedPageBreak/>
-        <w:t xml:space="preserve">When baseline-performance follow a </w:t>
+        <w:t>When baseline-performance follow</w:t>
+      </w:r>
+      <w:r>
+        <w:rPr>
+          <w:color w:val="000000" w:themeColor="text1"/>
+        </w:rPr>
+        <w:t>s</w:t>
+      </w:r>
+      <w:r>
+        <w:rPr>
+          <w:color w:val="000000" w:themeColor="text1"/>
+        </w:rPr>
+        <w:t xml:space="preserve"> a </w:t>
       </w:r>
       <w:r>
         <w:rPr>
@@ -6590,7 +6581,6 @@
       <w:r>
         <w:t xml:space="preserve">(Figure 4.1.2.1 – Effect of </w:t>
       </w:r>
-      <w:proofErr w:type="spellStart"/>
       <w:r>
         <w:rPr>
           <w:i/>
@@ -6598,11 +6588,9 @@
         </w:rPr>
         <w:t>nchoices</w:t>
       </w:r>
-      <w:proofErr w:type="spellEnd"/>
       <w:r>
         <w:t xml:space="preserve"> on </w:t>
       </w:r>
-      <w:proofErr w:type="spellStart"/>
       <w:r>
         <w:rPr>
           <w:i/>
@@ -6610,7 +6598,6 @@
         </w:rPr>
         <w:t>avesatis</w:t>
       </w:r>
-      <w:proofErr w:type="spellEnd"/>
       <w:r>
         <w:t xml:space="preserve"> when </w:t>
       </w:r>
@@ -6689,7 +6676,6 @@
       <w:r>
         <w:t xml:space="preserve">, the trend where more choices lead to less </w:t>
       </w:r>
-      <w:proofErr w:type="spellStart"/>
       <w:r>
         <w:rPr>
           <w:i/>
@@ -6697,14 +6683,12 @@
         </w:rPr>
         <w:t>avesatis</w:t>
       </w:r>
-      <w:proofErr w:type="spellEnd"/>
       <w:r>
         <w:t xml:space="preserve"> from Section 4.1.1 is inverted. </w:t>
       </w:r>
       <w:r>
         <w:t xml:space="preserve">From Figure 4.1.2.1, it is observed that more choices are consistently correlated with a higher </w:t>
       </w:r>
-      <w:proofErr w:type="spellStart"/>
       <w:r>
         <w:rPr>
           <w:i/>
@@ -6712,7 +6696,6 @@
         </w:rPr>
         <w:t>avesatis</w:t>
       </w:r>
-      <w:proofErr w:type="spellEnd"/>
       <w:r>
         <w:t xml:space="preserve"> score across all values of </w:t>
       </w:r>
@@ -6743,17 +6726,8 @@
           <w:i/>
           <w:iCs/>
         </w:rPr>
-        <w:t xml:space="preserve"> </w:t>
-      </w:r>
-      <w:proofErr w:type="spellStart"/>
-      <w:r>
-        <w:rPr>
-          <w:i/>
-          <w:iCs/>
-        </w:rPr>
-        <w:t>avesatis</w:t>
-      </w:r>
-      <w:proofErr w:type="spellEnd"/>
+        <w:t xml:space="preserve"> avesatis</w:t>
+      </w:r>
       <w:r>
         <w:t xml:space="preserve"> appear to persist regardless of the number of steps.</w:t>
       </w:r>
@@ -6892,7 +6866,6 @@
       <w:r>
         <w:t xml:space="preserve">(Figure 4.1.2.2 – Scatter plot of </w:t>
       </w:r>
-      <w:proofErr w:type="spellStart"/>
       <w:r>
         <w:rPr>
           <w:i/>
@@ -6900,11 +6873,9 @@
         </w:rPr>
         <w:t>nchoices</w:t>
       </w:r>
-      <w:proofErr w:type="spellEnd"/>
       <w:r>
         <w:t xml:space="preserve"> on </w:t>
       </w:r>
-      <w:proofErr w:type="spellStart"/>
       <w:r>
         <w:rPr>
           <w:i/>
@@ -6912,7 +6883,6 @@
         </w:rPr>
         <w:t>avesatis</w:t>
       </w:r>
-      <w:proofErr w:type="spellEnd"/>
       <w:r>
         <w:t xml:space="preserve"> when </w:t>
       </w:r>
@@ -6952,7 +6922,6 @@
       <w:r>
         <w:t xml:space="preserve">It is important to note that the </w:t>
       </w:r>
-      <w:proofErr w:type="spellStart"/>
       <w:r>
         <w:rPr>
           <w:i/>
@@ -6960,7 +6929,6 @@
         </w:rPr>
         <w:t>avesatis</w:t>
       </w:r>
-      <w:proofErr w:type="spellEnd"/>
       <w:r>
         <w:t xml:space="preserve"> </w:t>
       </w:r>
@@ -6980,7 +6948,6 @@
       <w:r>
         <w:t xml:space="preserve"> and </w:t>
       </w:r>
-      <w:proofErr w:type="spellStart"/>
       <w:r>
         <w:rPr>
           <w:i/>
@@ -6988,7 +6955,6 @@
         </w:rPr>
         <w:t>nchoices</w:t>
       </w:r>
-      <w:proofErr w:type="spellEnd"/>
       <w:r>
         <w:t xml:space="preserve"> has </w:t>
       </w:r>
@@ -7007,7 +6973,6 @@
       <w:r>
         <w:t xml:space="preserve">1.2.2, we see high large random differences in </w:t>
       </w:r>
-      <w:proofErr w:type="spellStart"/>
       <w:r>
         <w:rPr>
           <w:i/>
@@ -7015,7 +6980,6 @@
         </w:rPr>
         <w:t>avesatis</w:t>
       </w:r>
-      <w:proofErr w:type="spellEnd"/>
       <w:r>
         <w:t xml:space="preserve"> </w:t>
       </w:r>
@@ -7035,21 +6999,12 @@
       <w:r>
         <w:t xml:space="preserve">especially when </w:t>
       </w:r>
-      <w:proofErr w:type="spellStart"/>
-      <w:r>
-        <w:rPr>
-          <w:i/>
-          <w:iCs/>
-        </w:rPr>
-        <w:t>nchoices</w:t>
-      </w:r>
-      <w:proofErr w:type="spellEnd"/>
-      <w:r>
-        <w:rPr>
-          <w:i/>
-          <w:iCs/>
-        </w:rPr>
-        <w:t xml:space="preserve"> </w:t>
+      <w:r>
+        <w:rPr>
+          <w:i/>
+          <w:iCs/>
+        </w:rPr>
+        <w:t xml:space="preserve">nchoices </w:t>
       </w:r>
       <w:r>
         <w:t xml:space="preserve">is small </w:t>
@@ -7113,27 +7068,23 @@
       <w:pPr>
         <w:jc w:val="both"/>
       </w:pPr>
-      <w:proofErr w:type="spellStart"/>
       <w:r>
         <w:t>Scheibehenne</w:t>
       </w:r>
-      <w:proofErr w:type="spellEnd"/>
-      <w:r>
-        <w:t xml:space="preserve"> et al. (2010) found that “</w:t>
+      <w:r>
+        <w:t xml:space="preserve"> et al. (2010) found that </w:t>
+      </w:r>
+      <w:r>
+        <w:t xml:space="preserve">the </w:t>
+      </w:r>
+      <w:r>
+        <w:t>“</w:t>
       </w:r>
       <w:r>
         <w:t>overall effect size in the meta-analysis was virtually zero</w:t>
       </w:r>
       <w:r>
-        <w:t>” (</w:t>
-      </w:r>
-      <w:proofErr w:type="spellStart"/>
-      <w:r>
-        <w:t>Scheibehenne</w:t>
-      </w:r>
-      <w:proofErr w:type="spellEnd"/>
-      <w:r>
-        <w:t xml:space="preserve"> et al., 2010, p. 421) when studying the impact of the number of choices on satisfaction. Based on the above findings, i</w:t>
+        <w:t>” (Scheibehenne et al., 2010, p. 421) when studying the impact of the number of choices on satisfaction. Based on the above findings, i</w:t>
       </w:r>
       <w:r>
         <w:t xml:space="preserve">t appears </w:t>
@@ -7181,7 +7132,13 @@
         <w:t xml:space="preserve"> </w:t>
       </w:r>
       <w:r>
-        <w:t xml:space="preserve">play an important role whether the </w:t>
+        <w:t xml:space="preserve">play an important role </w:t>
+      </w:r>
+      <w:r>
+        <w:t xml:space="preserve">in </w:t>
+      </w:r>
+      <w:r>
+        <w:t xml:space="preserve">whether the </w:t>
       </w:r>
       <w:r>
         <w:t>PoC</w:t>
@@ -7265,7 +7222,7 @@
         <w:t xml:space="preserve"> is upper bounded in Section 4.1.1.</w:t>
       </w:r>
       <w:r>
-        <w:t xml:space="preserve"> This seems to suggest that the more choices only bring about higher utility if </w:t>
+        <w:t xml:space="preserve"> This seems to suggest that more choices only bring about higher utility if </w:t>
       </w:r>
       <w:r>
         <w:t>there are</w:t>
@@ -7340,7 +7297,6 @@
         </w:rPr>
         <w:t xml:space="preserve">on </w:t>
       </w:r>
-      <w:proofErr w:type="spellStart"/>
       <w:r>
         <w:rPr>
           <w:i/>
@@ -7350,7 +7306,6 @@
         <w:t>avesatis</w:t>
       </w:r>
       <w:bookmarkEnd w:id="15"/>
-      <w:proofErr w:type="spellEnd"/>
     </w:p>
     <w:p>
       <w:pPr>
@@ -7533,7 +7488,6 @@
       <w:r>
         <w:t xml:space="preserve"> on </w:t>
       </w:r>
-      <w:proofErr w:type="spellStart"/>
       <w:r>
         <w:rPr>
           <w:i/>
@@ -7541,7 +7495,6 @@
         </w:rPr>
         <w:t>avesatis</w:t>
       </w:r>
-      <w:proofErr w:type="spellEnd"/>
       <w:r>
         <w:t xml:space="preserve"> when </w:t>
       </w:r>
@@ -7605,7 +7558,6 @@
         </w:rPr>
         <w:t xml:space="preserve"> is correlated with higher </w:t>
       </w:r>
-      <w:proofErr w:type="spellStart"/>
       <w:r>
         <w:rPr>
           <w:rFonts w:eastAsiaTheme="minorEastAsia"/>
@@ -7614,7 +7566,6 @@
         </w:rPr>
         <w:t>avesatis</w:t>
       </w:r>
-      <w:proofErr w:type="spellEnd"/>
       <w:r>
         <w:rPr>
           <w:rFonts w:eastAsiaTheme="minorEastAsia"/>
@@ -7679,7 +7630,6 @@
       <w:r>
         <w:t xml:space="preserve"> seems to bring approximately the same increase in </w:t>
       </w:r>
-      <w:proofErr w:type="spellStart"/>
       <w:r>
         <w:rPr>
           <w:i/>
@@ -7687,7 +7637,6 @@
         </w:rPr>
         <w:t>avesatis</w:t>
       </w:r>
-      <w:proofErr w:type="spellEnd"/>
       <w:r>
         <w:t xml:space="preserve"> regardless of </w:t>
       </w:r>
@@ -7729,7 +7678,6 @@
       <w:r>
         <w:t xml:space="preserve"> seems to only bring about an increase in </w:t>
       </w:r>
-      <w:proofErr w:type="spellStart"/>
       <w:r>
         <w:rPr>
           <w:i/>
@@ -7737,7 +7685,6 @@
         </w:rPr>
         <w:t>avesatis</w:t>
       </w:r>
-      <w:proofErr w:type="spellEnd"/>
       <w:r>
         <w:t xml:space="preserve"> for values of </w:t>
       </w:r>
@@ -7791,7 +7738,6 @@
       <w:r>
         <w:t xml:space="preserve"> is above this threshold value, </w:t>
       </w:r>
-      <w:proofErr w:type="spellStart"/>
       <w:r>
         <w:rPr>
           <w:i/>
@@ -7799,7 +7745,6 @@
         </w:rPr>
         <w:t>avesatis</w:t>
       </w:r>
-      <w:proofErr w:type="spellEnd"/>
       <w:r>
         <w:t xml:space="preserve"> </w:t>
       </w:r>
@@ -7971,7 +7916,13 @@
         <w:t>services</w:t>
       </w:r>
       <w:r>
-        <w:t xml:space="preserve"> of the highest</w:t>
+        <w:t xml:space="preserve"> </w:t>
+      </w:r>
+      <w:r>
+        <w:t>with</w:t>
+      </w:r>
+      <w:r>
+        <w:t xml:space="preserve"> the highest</w:t>
       </w:r>
       <w:r>
         <w:rPr>
@@ -8007,13 +7958,37 @@
         <w:t>cells</w:t>
       </w:r>
       <w:r>
-        <w:t xml:space="preserve"> when unsatisfied by its own choice, t</w:t>
+        <w:t xml:space="preserve"> when unsatisfied </w:t>
+      </w:r>
+      <w:r>
+        <w:t>with</w:t>
+      </w:r>
+      <w:r>
+        <w:t xml:space="preserve"> </w:t>
+      </w:r>
+      <w:r>
+        <w:t>their</w:t>
+      </w:r>
+      <w:r>
+        <w:t xml:space="preserve"> own choice, t</w:t>
       </w:r>
       <w:r>
         <w:t xml:space="preserve">his emergence agrees with Rossa et al. (2020) findings that </w:t>
       </w:r>
       <w:r>
-        <w:t>herding can combat uncertainty provided that the individual opinion is dominant to adoption of other’s opinion.</w:t>
+        <w:t xml:space="preserve">herding can combat uncertainty provided that the individual opinion is dominant to </w:t>
+      </w:r>
+      <w:r>
+        <w:t xml:space="preserve">the </w:t>
+      </w:r>
+      <w:r>
+        <w:t>adoption of others</w:t>
+      </w:r>
+      <w:r>
+        <w:t>’</w:t>
+      </w:r>
+      <w:r>
+        <w:t xml:space="preserve"> opinion.</w:t>
       </w:r>
       <w:r>
         <w:t xml:space="preserve"> </w:t>
@@ -8053,7 +8028,6 @@
         </w:rPr>
         <w:t xml:space="preserve">on </w:t>
       </w:r>
-      <w:proofErr w:type="spellStart"/>
       <w:r>
         <w:rPr>
           <w:i/>
@@ -8063,7 +8037,6 @@
         <w:t>avesatis</w:t>
       </w:r>
       <w:bookmarkEnd w:id="18"/>
-      <w:proofErr w:type="spellEnd"/>
     </w:p>
     <w:p>
       <w:pPr>
@@ -8092,7 +8065,6 @@
       <w:r>
         <w:t xml:space="preserve">there is a common trend of </w:t>
       </w:r>
-      <w:proofErr w:type="spellStart"/>
       <w:r>
         <w:rPr>
           <w:i/>
@@ -8100,7 +8072,6 @@
         </w:rPr>
         <w:t>avesatis</w:t>
       </w:r>
-      <w:proofErr w:type="spellEnd"/>
       <w:r>
         <w:t xml:space="preserve"> against </w:t>
       </w:r>
@@ -8122,7 +8093,6 @@
       <w:r>
         <w:t xml:space="preserve">. In the short-term (after 2 steps), </w:t>
       </w:r>
-      <w:proofErr w:type="spellStart"/>
       <w:r>
         <w:rPr>
           <w:i/>
@@ -8130,7 +8100,6 @@
         </w:rPr>
         <w:t>avesatis</w:t>
       </w:r>
-      <w:proofErr w:type="spellEnd"/>
       <w:r>
         <w:t xml:space="preserve"> monotonically decreases with </w:t>
       </w:r>
@@ -8150,7 +8119,6 @@
       <w:r>
         <w:t xml:space="preserve"> we consistently see </w:t>
       </w:r>
-      <w:proofErr w:type="spellStart"/>
       <w:r>
         <w:rPr>
           <w:i/>
@@ -8158,7 +8126,6 @@
         </w:rPr>
         <w:t>avesatis</w:t>
       </w:r>
-      <w:proofErr w:type="spellEnd"/>
       <w:r>
         <w:t xml:space="preserve"> increasing </w:t>
       </w:r>
@@ -8216,9 +8183,8 @@
         <w:t xml:space="preserve"> Beyond </w:t>
       </w:r>
       <w:r>
-        <w:t xml:space="preserve">this this threshold, </w:t>
-      </w:r>
-      <w:proofErr w:type="spellStart"/>
+        <w:t xml:space="preserve">this threshold, </w:t>
+      </w:r>
       <w:r>
         <w:rPr>
           <w:i/>
@@ -8226,7 +8192,6 @@
         </w:rPr>
         <w:t>avesatis</w:t>
       </w:r>
-      <w:proofErr w:type="spellEnd"/>
       <w:r>
         <w:t xml:space="preserve"> can be seen decreasing as </w:t>
       </w:r>
@@ -8298,7 +8263,7 @@
         <w:t>Under</w:t>
       </w:r>
       <w:r>
-        <w:t xml:space="preserve"> is low uncertainty</w:t>
+        <w:t xml:space="preserve"> low uncertainty</w:t>
       </w:r>
       <w:r>
         <w:t xml:space="preserve">, </w:t>
@@ -8307,15 +8272,7 @@
         <w:t>so long as a choice meets his requirement,</w:t>
       </w:r>
       <w:r>
-        <w:t xml:space="preserve"> a </w:t>
-      </w:r>
-      <w:proofErr w:type="spellStart"/>
-      <w:r>
-        <w:t>satisficer</w:t>
-      </w:r>
-      <w:proofErr w:type="spellEnd"/>
-      <w:r>
-        <w:t xml:space="preserve"> has no reason to try out other choices</w:t>
+        <w:t xml:space="preserve"> a satisficer has no reason to try out other choices</w:t>
       </w:r>
       <w:r>
         <w:t xml:space="preserve"> </w:t>
@@ -8339,27 +8296,22 @@
       <w:r>
         <w:t xml:space="preserve">a </w:t>
       </w:r>
-      <w:proofErr w:type="spellStart"/>
-      <w:r>
-        <w:t>satisficer</w:t>
-      </w:r>
-      <w:proofErr w:type="spellEnd"/>
+      <w:r>
+        <w:t xml:space="preserve">satisficer </w:t>
+      </w:r>
+      <w:r>
+        <w:t>favour</w:t>
+      </w:r>
+      <w:r>
+        <w:t xml:space="preserve">ing </w:t>
+      </w:r>
+      <w:r>
+        <w:t>an</w:t>
+      </w:r>
       <w:r>
         <w:t xml:space="preserve"> </w:t>
       </w:r>
       <w:r>
-        <w:t>favour</w:t>
-      </w:r>
-      <w:r>
-        <w:t xml:space="preserve">ing </w:t>
-      </w:r>
-      <w:r>
-        <w:t>an</w:t>
-      </w:r>
-      <w:r>
-        <w:t xml:space="preserve"> </w:t>
-      </w:r>
-      <w:r>
         <w:t>infer</w:t>
       </w:r>
       <w:r>
@@ -8378,15 +8330,7 @@
         <w:t>a</w:t>
       </w:r>
       <w:r>
-        <w:t xml:space="preserve"> higher likelihood a </w:t>
-      </w:r>
-      <w:proofErr w:type="spellStart"/>
-      <w:r>
-        <w:t>satisficer</w:t>
-      </w:r>
-      <w:proofErr w:type="spellEnd"/>
-      <w:r>
-        <w:t xml:space="preserve"> will be disappointed by an inferior choice and changing to a superior one as compared to the other way around.</w:t>
+        <w:t xml:space="preserve"> higher likelihood a satisficer will be disappointed by an inferior choice and changing to a superior one as compared to the other way around.</w:t>
       </w:r>
       <w:commentRangeEnd w:id="21"/>
       <w:r>
@@ -8435,7 +8379,13 @@
         <w:t xml:space="preserve"> kinds of</w:t>
       </w:r>
       <w:r>
-        <w:t xml:space="preserve"> decisions which is not captured in the model. The model is also unable to verify Verme’s (2009) hypothesis that the appreciation of freedom of choice hinges on the dependence of internal factors as opposed to external factors.</w:t>
+        <w:t xml:space="preserve"> decisions which is not captured in the model. The model is also unable to verify Verme’s (2009) hypothesis that the appreciation of freedom of choice hinges on the dependence o</w:t>
+      </w:r>
+      <w:r>
+        <w:t>n</w:t>
+      </w:r>
+      <w:r>
+        <w:t xml:space="preserve"> internal factors as opposed to external factors.</w:t>
       </w:r>
     </w:p>
     <w:p>
@@ -8465,15 +8415,7 @@
     </w:p>
     <w:p>
       <w:r>
-        <w:t xml:space="preserve">Schwartz (2004) remarked that when a </w:t>
-      </w:r>
-      <w:proofErr w:type="spellStart"/>
-      <w:r>
-        <w:t>satisficer</w:t>
-      </w:r>
-      <w:proofErr w:type="spellEnd"/>
-      <w:r>
-        <w:t xml:space="preserve"> encounters a decision that meets his requirements, “the countless other available choices become irrelevant” (Schwartz, 2004, p.85). </w:t>
+        <w:t xml:space="preserve">Schwartz (2004) remarked that when a satisficer encounters a decision that meets his requirements, “the countless other available choices become irrelevant” (Schwartz, 2004, p.85). </w:t>
       </w:r>
       <w:r>
         <w:t>Our results showed that</w:t>
@@ -8505,11 +8447,12 @@
       <w:r>
         <w:t xml:space="preserve">some </w:t>
       </w:r>
-      <w:proofErr w:type="spellStart"/>
       <w:r>
         <w:t>uncertaint</w:t>
       </w:r>
-      <w:proofErr w:type="spellEnd"/>
+      <w:r>
+        <w:t>y</w:t>
+      </w:r>
       <w:r>
         <w:t>.</w:t>
       </w:r>
@@ -8517,16 +8460,37 @@
         <w:t xml:space="preserve"> </w:t>
       </w:r>
       <w:r>
-        <w:t xml:space="preserve">Our findings also agree </w:t>
-      </w:r>
-      <w:r>
-        <w:t>Rossa et al. (2020) analysis</w:t>
-      </w:r>
-      <w:r>
-        <w:t xml:space="preserve"> that</w:t>
-      </w:r>
-      <w:r>
-        <w:t xml:space="preserve"> suggest that wisdom of the crowd can be exhibited </w:t>
+        <w:t>Our findings also agree</w:t>
+      </w:r>
+      <w:r>
+        <w:t xml:space="preserve"> with</w:t>
+      </w:r>
+      <w:r>
+        <w:t xml:space="preserve"> </w:t>
+      </w:r>
+      <w:r>
+        <w:t xml:space="preserve">Rossa et al. (2020) </w:t>
+      </w:r>
+      <w:r>
+        <w:t>that</w:t>
+      </w:r>
+      <w:r>
+        <w:t xml:space="preserve"> </w:t>
+      </w:r>
+      <w:r>
+        <w:t xml:space="preserve">the </w:t>
+      </w:r>
+      <w:r>
+        <w:t>“</w:t>
+      </w:r>
+      <w:r>
+        <w:t>wisdom of the crowd</w:t>
+      </w:r>
+      <w:r>
+        <w:t>”</w:t>
+      </w:r>
+      <w:r>
+        <w:t xml:space="preserve"> can be exhibited </w:t>
       </w:r>
       <w:r>
         <w:t>when there is imitative behaviour in the model.</w:t>
@@ -8547,7 +8511,6 @@
         </w:rPr>
       </w:pPr>
       <w:bookmarkStart w:id="24" w:name="_Toc118563836"/>
-      <w:proofErr w:type="spellStart"/>
       <w:r>
         <w:rPr>
           <w:b/>
@@ -8555,16 +8518,15 @@
           <w:color w:val="auto"/>
         </w:rPr>
         <w:lastRenderedPageBreak/>
-        <w:t>NetLogo</w:t>
-      </w:r>
-      <w:proofErr w:type="spellEnd"/>
+        <w:t xml:space="preserve">NetLogo </w:t>
+      </w:r>
       <w:r>
         <w:rPr>
           <w:b/>
           <w:bCs/>
           <w:color w:val="auto"/>
         </w:rPr>
-        <w:t xml:space="preserve"> </w:t>
+        <w:t>m</w:t>
       </w:r>
       <w:r>
         <w:rPr>
@@ -8572,7 +8534,7 @@
           <w:bCs/>
           <w:color w:val="auto"/>
         </w:rPr>
-        <w:t>m</w:t>
+        <w:t>odel</w:t>
       </w:r>
       <w:r>
         <w:rPr>
@@ -8580,19 +8542,20 @@
           <w:bCs/>
           <w:color w:val="auto"/>
         </w:rPr>
-        <w:t>odel</w:t>
-      </w:r>
-      <w:r>
-        <w:rPr>
-          <w:b/>
-          <w:bCs/>
-          <w:color w:val="auto"/>
-        </w:rPr>
         <w:t xml:space="preserve"> and resources</w:t>
       </w:r>
       <w:bookmarkEnd w:id="24"/>
     </w:p>
-    <w:p/>
+    <w:p>
+      <w:r>
+        <w:t>You may access all materials used including the model with the following link:</w:t>
+      </w:r>
+    </w:p>
+    <w:p>
+      <w:r>
+        <w:t>https://github.com/StanleyNeoh/TheBoundariesOfBoundedRationality</w:t>
+      </w:r>
+    </w:p>
     <w:p>
       <w:pPr>
         <w:pStyle w:val="Heading1"/>
@@ -8625,15 +8588,7 @@
         <w:jc w:val="both"/>
       </w:pPr>
       <w:r>
-        <w:t xml:space="preserve">Della Rossa, F., Giannini, L., &amp; </w:t>
-      </w:r>
-      <w:proofErr w:type="spellStart"/>
-      <w:r>
-        <w:t>DeLellis</w:t>
-      </w:r>
-      <w:proofErr w:type="spellEnd"/>
-      <w:r>
-        <w:t xml:space="preserve">, P. (2020). Herding or wisdom of the crowd? controlling efficiency in a partially rational financial market. </w:t>
+        <w:t xml:space="preserve">Della Rossa, F., Giannini, L., &amp; DeLellis, P. (2020). Herding or wisdom of the crowd? controlling efficiency in a partially rational financial market. </w:t>
       </w:r>
       <w:r>
         <w:rPr>
@@ -8662,21 +8617,8 @@
         <w:ind w:left="567" w:hanging="567"/>
         <w:jc w:val="both"/>
       </w:pPr>
-      <w:proofErr w:type="spellStart"/>
-      <w:r>
-        <w:t>Salganik</w:t>
-      </w:r>
-      <w:proofErr w:type="spellEnd"/>
-      <w:r>
-        <w:t xml:space="preserve">, M. J., </w:t>
-      </w:r>
-      <w:proofErr w:type="spellStart"/>
-      <w:r>
-        <w:t>Dodds</w:t>
-      </w:r>
-      <w:proofErr w:type="spellEnd"/>
-      <w:r>
-        <w:t xml:space="preserve">, P. S., &amp; Watts, D. J. (2006). Experimental study of inequality and unpredictability in an artificial cultural market. </w:t>
+      <w:r>
+        <w:t xml:space="preserve">Salganik, M. J., Dodds, P. S., &amp; Watts, D. J. (2006). Experimental study of inequality and unpredictability in an artificial cultural market. </w:t>
       </w:r>
       <w:r>
         <w:rPr>
@@ -8704,21 +8646,8 @@
         <w:pStyle w:val="NormalWeb"/>
         <w:ind w:left="567" w:hanging="567"/>
       </w:pPr>
-      <w:proofErr w:type="spellStart"/>
-      <w:r>
-        <w:t>Scheibehenne</w:t>
-      </w:r>
-      <w:proofErr w:type="spellEnd"/>
-      <w:r>
-        <w:t xml:space="preserve">, B., </w:t>
-      </w:r>
-      <w:proofErr w:type="spellStart"/>
-      <w:r>
-        <w:t>Greifeneder</w:t>
-      </w:r>
-      <w:proofErr w:type="spellEnd"/>
-      <w:r>
-        <w:t xml:space="preserve">, R., &amp; Todd, P. M. (2010). Can there ever be too many options? A meta-analytic review of Choice Overload. </w:t>
+      <w:r>
+        <w:t xml:space="preserve">Scheibehenne, B., Greifeneder, R., &amp; Todd, P. M. (2010). Can there ever be too many options? A meta-analytic review of Choice Overload. </w:t>
       </w:r>
       <w:r>
         <w:rPr>
@@ -8767,15 +8696,7 @@
         <w:jc w:val="both"/>
       </w:pPr>
       <w:r>
-        <w:t xml:space="preserve">Schwartz, B., Ben-Haim, Y., &amp; </w:t>
-      </w:r>
-      <w:proofErr w:type="spellStart"/>
-      <w:r>
-        <w:t>Dacso</w:t>
-      </w:r>
-      <w:proofErr w:type="spellEnd"/>
-      <w:r>
-        <w:t xml:space="preserve">, C. (2010). What makes a good decision? robust satisficing as a normative standard of rational decision making. </w:t>
+        <w:t xml:space="preserve">Schwartz, B., Ben-Haim, Y., &amp; Dacso, C. (2010). What makes a good decision? robust satisficing as a normative standard of rational decision making. </w:t>
       </w:r>
       <w:r>
         <w:rPr>
@@ -8804,15 +8725,7 @@
         <w:ind w:left="567" w:hanging="567"/>
       </w:pPr>
       <w:r>
-        <w:t xml:space="preserve">Simon, H. A. (1955). A </w:t>
-      </w:r>
-      <w:proofErr w:type="spellStart"/>
-      <w:r>
-        <w:t>behavioral</w:t>
-      </w:r>
-      <w:proofErr w:type="spellEnd"/>
-      <w:r>
-        <w:t xml:space="preserve"> model of rational choice. </w:t>
+        <w:t xml:space="preserve">Simon, H. A. (1955). A behavioral model of rational choice. </w:t>
       </w:r>
       <w:r>
         <w:rPr>
@@ -8849,23 +8762,7 @@
           <w:i/>
           <w:iCs/>
         </w:rPr>
-        <w:t xml:space="preserve">Journal of Economic </w:t>
-      </w:r>
-      <w:proofErr w:type="spellStart"/>
-      <w:r>
-        <w:rPr>
-          <w:i/>
-          <w:iCs/>
-        </w:rPr>
-        <w:t>Behavior</w:t>
-      </w:r>
-      <w:proofErr w:type="spellEnd"/>
-      <w:r>
-        <w:rPr>
-          <w:i/>
-          <w:iCs/>
-        </w:rPr>
-        <w:t xml:space="preserve"> &amp; Organization</w:t>
+        <w:t>Journal of Economic Behavior &amp; Organization</w:t>
       </w:r>
       <w:r>
         <w:t xml:space="preserve">, </w:t>

</xml_diff>